<commit_message>
lab 2 and 3 done
</commit_message>
<xml_diff>
--- a/lab 1 testcases.docx
+++ b/lab 1 testcases.docx
@@ -760,28 +760,6 @@
                 <w:lang w:val="en-US"/>
               </w:rPr>
             </w:pPr>
-            <w:r>
-              <w:rPr>
-                <w:sz w:val="24"/>
-                <w:lang w:val="en-US"/>
-              </w:rPr>
-              <w:t>Alex [26.03.2019]</w:t>
-            </w:r>
-          </w:p>
-          <w:p>
-            <w:pPr>
-              <w:rPr>
-                <w:sz w:val="24"/>
-                <w:lang w:val="en-US"/>
-              </w:rPr>
-            </w:pPr>
-            <w:r>
-              <w:rPr>
-                <w:sz w:val="24"/>
-                <w:lang w:val="en-US"/>
-              </w:rPr>
-              <w:t>successful</w:t>
-            </w:r>
           </w:p>
         </w:tc>
       </w:tr>
@@ -1073,40 +1051,11 @@
           <w:p>
             <w:pPr>
               <w:rPr>
-                <w:sz w:val="24"/>
-                <w:lang w:val="en-US"/>
-              </w:rPr>
-            </w:pPr>
-            <w:r>
-              <w:rPr>
-                <w:sz w:val="24"/>
-                <w:lang w:val="en-US"/>
-              </w:rPr>
-              <w:t>Alex [26.03.2019]</w:t>
-            </w:r>
-          </w:p>
-          <w:p>
-            <w:pPr>
-              <w:rPr>
-                <w:b/>
-                <w:sz w:val="24"/>
-                <w:lang w:val="en-US"/>
-              </w:rPr>
-            </w:pPr>
-            <w:r>
-              <w:rPr>
-                <w:sz w:val="24"/>
-                <w:lang w:val="en-US"/>
-              </w:rPr>
-              <w:t xml:space="preserve">Not </w:t>
-            </w:r>
-            <w:r>
-              <w:rPr>
-                <w:sz w:val="24"/>
-                <w:lang w:val="en-US"/>
-              </w:rPr>
-              <w:t>successful</w:t>
-            </w:r>
+                <w:b/>
+                <w:sz w:val="24"/>
+                <w:lang w:val="en-US"/>
+              </w:rPr>
+            </w:pPr>
           </w:p>
         </w:tc>
       </w:tr>
@@ -1911,28 +1860,6 @@
                 <w:lang w:val="en-US"/>
               </w:rPr>
             </w:pPr>
-            <w:r>
-              <w:rPr>
-                <w:sz w:val="24"/>
-                <w:lang w:val="en-US"/>
-              </w:rPr>
-              <w:t>Alex [26.03.2019]</w:t>
-            </w:r>
-          </w:p>
-          <w:p>
-            <w:pPr>
-              <w:rPr>
-                <w:sz w:val="24"/>
-                <w:lang w:val="en-US"/>
-              </w:rPr>
-            </w:pPr>
-            <w:r>
-              <w:rPr>
-                <w:sz w:val="24"/>
-                <w:lang w:val="en-US"/>
-              </w:rPr>
-              <w:t>successful</w:t>
-            </w:r>
           </w:p>
         </w:tc>
       </w:tr>
@@ -2121,40 +2048,13 @@
           <w:p>
             <w:pPr>
               <w:rPr>
-                <w:sz w:val="24"/>
-                <w:lang w:val="en-US"/>
-              </w:rPr>
-            </w:pPr>
-            <w:r>
-              <w:rPr>
-                <w:sz w:val="24"/>
-                <w:lang w:val="en-US"/>
-              </w:rPr>
-              <w:t>Alex [26.03.2019]</w:t>
-            </w:r>
-          </w:p>
-          <w:p>
-            <w:pPr>
-              <w:rPr>
-                <w:b/>
-                <w:sz w:val="24"/>
-                <w:lang w:val="en-US"/>
-              </w:rPr>
-            </w:pPr>
-            <w:r>
-              <w:rPr>
-                <w:sz w:val="24"/>
-                <w:lang w:val="en-US"/>
-              </w:rPr>
-              <w:t xml:space="preserve">Not </w:t>
-            </w:r>
-            <w:r>
-              <w:rPr>
-                <w:sz w:val="24"/>
-                <w:lang w:val="en-US"/>
-              </w:rPr>
-              <w:t>successful</w:t>
-            </w:r>
+                <w:b/>
+                <w:sz w:val="24"/>
+                <w:lang w:val="en-US"/>
+              </w:rPr>
+            </w:pPr>
+            <w:bookmarkStart w:id="0" w:name="_GoBack"/>
+            <w:bookmarkEnd w:id="0"/>
           </w:p>
         </w:tc>
       </w:tr>
@@ -2536,6 +2436,9 @@
         </w:tc>
       </w:tr>
       <w:tr>
+        <w:trPr>
+          <w:trHeight w:val="734"/>
+        </w:trPr>
         <w:tc>
           <w:tcPr>
             <w:tcW w:w="709" w:type="dxa"/>
@@ -2957,28 +2860,6 @@
                 <w:lang w:val="en-US"/>
               </w:rPr>
             </w:pPr>
-            <w:r>
-              <w:rPr>
-                <w:sz w:val="24"/>
-                <w:lang w:val="en-US"/>
-              </w:rPr>
-              <w:t>Alex [26.03.2019]</w:t>
-            </w:r>
-          </w:p>
-          <w:p>
-            <w:pPr>
-              <w:rPr>
-                <w:sz w:val="24"/>
-                <w:lang w:val="en-US"/>
-              </w:rPr>
-            </w:pPr>
-            <w:r>
-              <w:rPr>
-                <w:sz w:val="24"/>
-                <w:lang w:val="en-US"/>
-              </w:rPr>
-              <w:t>successful</w:t>
-            </w:r>
           </w:p>
         </w:tc>
       </w:tr>
@@ -3148,40 +3029,11 @@
           <w:p>
             <w:pPr>
               <w:rPr>
-                <w:sz w:val="24"/>
-                <w:lang w:val="en-US"/>
-              </w:rPr>
-            </w:pPr>
-            <w:r>
-              <w:rPr>
-                <w:sz w:val="24"/>
-                <w:lang w:val="en-US"/>
-              </w:rPr>
-              <w:t>Alex [26.03.2019]</w:t>
-            </w:r>
-          </w:p>
-          <w:p>
-            <w:pPr>
-              <w:rPr>
-                <w:b/>
-                <w:sz w:val="24"/>
-                <w:lang w:val="en-US"/>
-              </w:rPr>
-            </w:pPr>
-            <w:r>
-              <w:rPr>
-                <w:sz w:val="24"/>
-                <w:lang w:val="en-US"/>
-              </w:rPr>
-              <w:t xml:space="preserve">Not </w:t>
-            </w:r>
-            <w:r>
-              <w:rPr>
-                <w:sz w:val="24"/>
-                <w:lang w:val="en-US"/>
-              </w:rPr>
-              <w:t>successful</w:t>
-            </w:r>
+                <w:b/>
+                <w:sz w:val="24"/>
+                <w:lang w:val="en-US"/>
+              </w:rPr>
+            </w:pPr>
           </w:p>
         </w:tc>
       </w:tr>
@@ -3993,28 +3845,6 @@
                 <w:lang w:val="en-US"/>
               </w:rPr>
             </w:pPr>
-            <w:r>
-              <w:rPr>
-                <w:sz w:val="24"/>
-                <w:lang w:val="en-US"/>
-              </w:rPr>
-              <w:t>Alex [26.03.2019]</w:t>
-            </w:r>
-          </w:p>
-          <w:p>
-            <w:pPr>
-              <w:rPr>
-                <w:sz w:val="24"/>
-                <w:lang w:val="en-US"/>
-              </w:rPr>
-            </w:pPr>
-            <w:r>
-              <w:rPr>
-                <w:sz w:val="24"/>
-                <w:lang w:val="en-US"/>
-              </w:rPr>
-              <w:t>successful</w:t>
-            </w:r>
           </w:p>
         </w:tc>
       </w:tr>
@@ -4212,33 +4042,11 @@
           <w:p>
             <w:pPr>
               <w:rPr>
-                <w:sz w:val="24"/>
-                <w:lang w:val="en-US"/>
-              </w:rPr>
-            </w:pPr>
-            <w:r>
-              <w:rPr>
-                <w:sz w:val="24"/>
-                <w:lang w:val="en-US"/>
-              </w:rPr>
-              <w:t>Alex [26.03.2019]</w:t>
-            </w:r>
-          </w:p>
-          <w:p>
-            <w:pPr>
-              <w:rPr>
-                <w:b/>
-                <w:sz w:val="24"/>
-                <w:lang w:val="en-US"/>
-              </w:rPr>
-            </w:pPr>
-            <w:r>
-              <w:rPr>
-                <w:sz w:val="24"/>
-                <w:lang w:val="en-US"/>
-              </w:rPr>
-              <w:t>successful</w:t>
-            </w:r>
+                <w:b/>
+                <w:sz w:val="24"/>
+                <w:lang w:val="en-US"/>
+              </w:rPr>
+            </w:pPr>
           </w:p>
         </w:tc>
       </w:tr>
@@ -4410,13 +4218,6 @@
                 <w:lang w:val="en-US"/>
               </w:rPr>
             </w:pPr>
-            <w:r>
-              <w:rPr>
-                <w:sz w:val="24"/>
-                <w:lang w:val="en-US"/>
-              </w:rPr>
-              <w:t>Not pass</w:t>
-            </w:r>
           </w:p>
         </w:tc>
         <w:tc>
@@ -4430,43 +4231,6 @@
                 <w:lang w:val="en-US"/>
               </w:rPr>
             </w:pPr>
-            <w:r>
-              <w:rPr>
-                <w:sz w:val="24"/>
-                <w:lang w:val="en-US"/>
-              </w:rPr>
-              <w:t>Alex [26.03.2019]</w:t>
-            </w:r>
-          </w:p>
-          <w:p>
-            <w:pPr>
-              <w:rPr>
-                <w:sz w:val="24"/>
-                <w:lang w:val="en-US"/>
-              </w:rPr>
-            </w:pPr>
-            <w:r>
-              <w:rPr>
-                <w:sz w:val="24"/>
-                <w:lang w:val="en-US"/>
-              </w:rPr>
-              <w:t>Not</w:t>
-            </w:r>
-          </w:p>
-          <w:p>
-            <w:pPr>
-              <w:rPr>
-                <w:sz w:val="24"/>
-                <w:lang w:val="en-US"/>
-              </w:rPr>
-            </w:pPr>
-            <w:r>
-              <w:rPr>
-                <w:sz w:val="24"/>
-                <w:lang w:val="en-US"/>
-              </w:rPr>
-              <w:t>successful</w:t>
-            </w:r>
           </w:p>
         </w:tc>
       </w:tr>
@@ -8033,10 +7797,7 @@
         </w:tc>
       </w:tr>
     </w:tbl>
-    <w:p>
-      <w:bookmarkStart w:id="0" w:name="_GoBack"/>
-      <w:bookmarkEnd w:id="0"/>
-    </w:p>
+    <w:p/>
     <w:sectPr>
       <w:pgSz w:w="11906" w:h="16838"/>
       <w:pgMar w:top="1134" w:right="850" w:bottom="1134" w:left="709" w:header="708" w:footer="708" w:gutter="0"/>

</xml_diff>